<commit_message>
move mention of symbol in model coefs tbl title to footnote
</commit_message>
<xml_diff>
--- a/output/tbl-model-coefs.docx
+++ b/output/tbl-model-coefs.docx
@@ -523,6 +523,19 @@
               </w:rPr>
               <w:t xml:space="preserve">Age (years)</w:t>
             </w:r>
+            <w:r>
+              <w:rPr>
+                <w:rFonts w:ascii="Arial" w:hAnsi="Arial" w:eastAsia="Arial" w:cs="Arial"/>
+                <w:i w:val="false"/>
+                <w:b w:val="false"/>
+                <w:u w:val="none"/>
+                <w:vertAlign w:val="superscript"/>
+                <w:sz w:val="22"/>
+                <w:szCs w:val="22"/>
+                <w:color w:val="000000"/>
+              </w:rPr>
+              <w:t xml:space="preserve">*</w:t>
+            </w:r>
           </w:p>
         </w:tc>
         <w:tc>
@@ -747,7 +760,33 @@
                 <w:szCs w:val="22"/>
                 <w:color w:val="000000"/>
               </w:rPr>
-              <w:t xml:space="preserve">Age (years)*</w:t>
+              <w:t xml:space="preserve">Age (years)</w:t>
+            </w:r>
+            <w:r>
+              <w:rPr>
+                <w:rFonts w:ascii="Arial" w:hAnsi="Arial" w:eastAsia="Arial" w:cs="Arial"/>
+                <w:i w:val="false"/>
+                <w:b w:val="false"/>
+                <w:u w:val="none"/>
+                <w:vertAlign w:val="superscript"/>
+                <w:sz w:val="22"/>
+                <w:szCs w:val="22"/>
+                <w:color w:val="000000"/>
+              </w:rPr>
+              <w:t xml:space="preserve">*</w:t>
+            </w:r>
+            <w:r>
+              <w:rPr>
+                <w:rFonts w:ascii="Arial" w:hAnsi="Arial" w:eastAsia="Arial" w:cs="Arial"/>
+                <w:i w:val="false"/>
+                <w:b w:val="false"/>
+                <w:u w:val="none"/>
+                <w:vertAlign w:val="superscript"/>
+                <w:sz w:val="22"/>
+                <w:szCs w:val="22"/>
+                <w:color w:val="000000"/>
+              </w:rPr>
+              <w:t xml:space="preserve">*</w:t>
             </w:r>
           </w:p>
         </w:tc>
@@ -973,7 +1012,46 @@
                 <w:szCs w:val="22"/>
                 <w:color w:val="000000"/>
               </w:rPr>
-              <w:t xml:space="preserve">Age (years)**</w:t>
+              <w:t xml:space="preserve">Age (years)</w:t>
+            </w:r>
+            <w:r>
+              <w:rPr>
+                <w:rFonts w:ascii="Arial" w:hAnsi="Arial" w:eastAsia="Arial" w:cs="Arial"/>
+                <w:i w:val="false"/>
+                <w:b w:val="false"/>
+                <w:u w:val="none"/>
+                <w:vertAlign w:val="superscript"/>
+                <w:sz w:val="22"/>
+                <w:szCs w:val="22"/>
+                <w:color w:val="000000"/>
+              </w:rPr>
+              <w:t xml:space="preserve">*</w:t>
+            </w:r>
+            <w:r>
+              <w:rPr>
+                <w:rFonts w:ascii="Arial" w:hAnsi="Arial" w:eastAsia="Arial" w:cs="Arial"/>
+                <w:i w:val="false"/>
+                <w:b w:val="false"/>
+                <w:u w:val="none"/>
+                <w:vertAlign w:val="superscript"/>
+                <w:sz w:val="22"/>
+                <w:szCs w:val="22"/>
+                <w:color w:val="000000"/>
+              </w:rPr>
+              <w:t xml:space="preserve">*</w:t>
+            </w:r>
+            <w:r>
+              <w:rPr>
+                <w:rFonts w:ascii="Arial" w:hAnsi="Arial" w:eastAsia="Arial" w:cs="Arial"/>
+                <w:i w:val="false"/>
+                <w:b w:val="false"/>
+                <w:u w:val="none"/>
+                <w:vertAlign w:val="superscript"/>
+                <w:sz w:val="22"/>
+                <w:szCs w:val="22"/>
+                <w:color w:val="000000"/>
+              </w:rPr>
+              <w:t xml:space="preserve">*</w:t>
             </w:r>
           </w:p>
         </w:tc>
@@ -1201,6 +1279,19 @@
               </w:rPr>
               <w:t xml:space="preserve">Time since 2018 (years)</w:t>
             </w:r>
+            <w:r>
+              <w:rPr>
+                <w:rFonts w:ascii="Arial" w:hAnsi="Arial" w:eastAsia="Arial" w:cs="Arial"/>
+                <w:i w:val="false"/>
+                <w:b w:val="false"/>
+                <w:u w:val="none"/>
+                <w:vertAlign w:val="superscript"/>
+                <w:sz w:val="22"/>
+                <w:szCs w:val="22"/>
+                <w:color w:val="000000"/>
+              </w:rPr>
+              <w:t xml:space="preserve">*</w:t>
+            </w:r>
           </w:p>
         </w:tc>
         <w:tc>
@@ -1425,7 +1516,33 @@
                 <w:szCs w:val="22"/>
                 <w:color w:val="000000"/>
               </w:rPr>
-              <w:t xml:space="preserve">Time since 2018 (years)*</w:t>
+              <w:t xml:space="preserve">Time since 2018 (years)</w:t>
+            </w:r>
+            <w:r>
+              <w:rPr>
+                <w:rFonts w:ascii="Arial" w:hAnsi="Arial" w:eastAsia="Arial" w:cs="Arial"/>
+                <w:i w:val="false"/>
+                <w:b w:val="false"/>
+                <w:u w:val="none"/>
+                <w:vertAlign w:val="superscript"/>
+                <w:sz w:val="22"/>
+                <w:szCs w:val="22"/>
+                <w:color w:val="000000"/>
+              </w:rPr>
+              <w:t xml:space="preserve">*</w:t>
+            </w:r>
+            <w:r>
+              <w:rPr>
+                <w:rFonts w:ascii="Arial" w:hAnsi="Arial" w:eastAsia="Arial" w:cs="Arial"/>
+                <w:i w:val="false"/>
+                <w:b w:val="false"/>
+                <w:u w:val="none"/>
+                <w:vertAlign w:val="superscript"/>
+                <w:sz w:val="22"/>
+                <w:szCs w:val="22"/>
+                <w:color w:val="000000"/>
+              </w:rPr>
+              <w:t xml:space="preserve">*</w:t>
             </w:r>
           </w:p>
         </w:tc>
@@ -1651,7 +1768,46 @@
                 <w:szCs w:val="22"/>
                 <w:color w:val="000000"/>
               </w:rPr>
-              <w:t xml:space="preserve">Time since 2018 (years)**</w:t>
+              <w:t xml:space="preserve">Time since 2018 (years)</w:t>
+            </w:r>
+            <w:r>
+              <w:rPr>
+                <w:rFonts w:ascii="Arial" w:hAnsi="Arial" w:eastAsia="Arial" w:cs="Arial"/>
+                <w:i w:val="false"/>
+                <w:b w:val="false"/>
+                <w:u w:val="none"/>
+                <w:vertAlign w:val="superscript"/>
+                <w:sz w:val="22"/>
+                <w:szCs w:val="22"/>
+                <w:color w:val="000000"/>
+              </w:rPr>
+              <w:t xml:space="preserve">*</w:t>
+            </w:r>
+            <w:r>
+              <w:rPr>
+                <w:rFonts w:ascii="Arial" w:hAnsi="Arial" w:eastAsia="Arial" w:cs="Arial"/>
+                <w:i w:val="false"/>
+                <w:b w:val="false"/>
+                <w:u w:val="none"/>
+                <w:vertAlign w:val="superscript"/>
+                <w:sz w:val="22"/>
+                <w:szCs w:val="22"/>
+                <w:color w:val="000000"/>
+              </w:rPr>
+              <w:t xml:space="preserve">*</w:t>
+            </w:r>
+            <w:r>
+              <w:rPr>
+                <w:rFonts w:ascii="Arial" w:hAnsi="Arial" w:eastAsia="Arial" w:cs="Arial"/>
+                <w:i w:val="false"/>
+                <w:b w:val="false"/>
+                <w:u w:val="none"/>
+                <w:vertAlign w:val="superscript"/>
+                <w:sz w:val="22"/>
+                <w:szCs w:val="22"/>
+                <w:color w:val="000000"/>
+              </w:rPr>
+              <w:t xml:space="preserve">*</w:t>
             </w:r>
           </w:p>
         </w:tc>
@@ -5495,6 +5651,19 @@
               </w:rPr>
               <w:t xml:space="preserve">Time since admission (hours)</w:t>
             </w:r>
+            <w:r>
+              <w:rPr>
+                <w:rFonts w:ascii="Arial" w:hAnsi="Arial" w:eastAsia="Arial" w:cs="Arial"/>
+                <w:i w:val="false"/>
+                <w:b w:val="false"/>
+                <w:u w:val="none"/>
+                <w:vertAlign w:val="superscript"/>
+                <w:sz w:val="22"/>
+                <w:szCs w:val="22"/>
+                <w:color w:val="000000"/>
+              </w:rPr>
+              <w:t xml:space="preserve">*</w:t>
+            </w:r>
           </w:p>
         </w:tc>
         <w:tc>
@@ -5719,7 +5888,33 @@
                 <w:szCs w:val="22"/>
                 <w:color w:val="000000"/>
               </w:rPr>
-              <w:t xml:space="preserve">Time since admission (hours)*</w:t>
+              <w:t xml:space="preserve">Time since admission (hours)</w:t>
+            </w:r>
+            <w:r>
+              <w:rPr>
+                <w:rFonts w:ascii="Arial" w:hAnsi="Arial" w:eastAsia="Arial" w:cs="Arial"/>
+                <w:i w:val="false"/>
+                <w:b w:val="false"/>
+                <w:u w:val="none"/>
+                <w:vertAlign w:val="superscript"/>
+                <w:sz w:val="22"/>
+                <w:szCs w:val="22"/>
+                <w:color w:val="000000"/>
+              </w:rPr>
+              <w:t xml:space="preserve">*</w:t>
+            </w:r>
+            <w:r>
+              <w:rPr>
+                <w:rFonts w:ascii="Arial" w:hAnsi="Arial" w:eastAsia="Arial" w:cs="Arial"/>
+                <w:i w:val="false"/>
+                <w:b w:val="false"/>
+                <w:u w:val="none"/>
+                <w:vertAlign w:val="superscript"/>
+                <w:sz w:val="22"/>
+                <w:szCs w:val="22"/>
+                <w:color w:val="000000"/>
+              </w:rPr>
+              <w:t xml:space="preserve">*</w:t>
             </w:r>
           </w:p>
         </w:tc>
@@ -6122,6 +6317,70 @@
                 <w:color w:val="000000"/>
               </w:rPr>
               <w:t xml:space="preserve">(2.3727, 2.5771)</w:t>
+            </w:r>
+          </w:p>
+        </w:tc>
+      </w:tr>
+      <w:tr>
+        <w:trPr>
+          <w:trHeight w:val="360" w:hRule="auto"/>
+        </w:trPr>
+        footer 1
+        <w:tc>
+          <w:tcPr>
+            <w:gridSpan w:val="5"/>
+            <w:tcBorders>
+              <w:bottom w:val="none" w:sz="0" w:space="0" w:color="FFFFFF"/>
+              <w:top w:val="single" w:sz="12" w:space="0" w:color="666666"/>
+              <w:left w:val="none" w:sz="0" w:space="0" w:color="FFFFFF"/>
+              <w:right w:val="none" w:sz="0" w:space="0" w:color="FFFFFF"/>
+            </w:tcBorders>
+            <w:shd w:val="clear" w:color="auto" w:fill="FFFFFF"/>
+            <w:tcMar>
+              <w:top w:w="0" w:type="dxa"/>
+              <w:bottom w:w="0" w:type="dxa"/>
+              <w:left w:w="0" w:type="dxa"/>
+              <w:right w:w="0" w:type="dxa"/>
+            </w:tcMar>
+            <w:vAlign w:val="center"/>
+          </w:tcPr>
+          <w:p>
+            <w:pPr>
+              <w:pStyle w:val="Normal"/>
+              <w:jc w:val="left"/>
+              <w:pBdr>
+                <w:bottom w:val="none" w:sz="0" w:space="0" w:color="000000"/>
+                <w:top w:val="none" w:sz="0" w:space="0" w:color="000000"/>
+                <w:left w:val="none" w:sz="0" w:space="0" w:color="000000"/>
+                <w:right w:val="none" w:sz="0" w:space="0" w:color="000000"/>
+              </w:pBdr>
+              <w:spacing w:after="100" w:before="100" w:line="240"/>
+              <w:ind w:left="100" w:right="100" w:firstLine="0" w:firstLineChars="0"/>
+            </w:pPr>
+            <w:r>
+              <w:rPr>
+                <w:rFonts w:ascii="Arial" w:hAnsi="Arial" w:eastAsia="Arial" w:cs="Arial"/>
+                <w:i w:val="false"/>
+                <w:b w:val="false"/>
+                <w:u w:val="none"/>
+                <w:vertAlign w:val="superscript"/>
+                <w:sz w:val="22"/>
+                <w:szCs w:val="22"/>
+                <w:color w:val="000000"/>
+              </w:rPr>
+              <w:t xml:space="preserve">*</w:t>
+            </w:r>
+            <w:r>
+              <w:rPr>
+                <w:rFonts w:ascii="Arial" w:hAnsi="Arial" w:eastAsia="Arial" w:cs="Arial"/>
+                <w:i w:val="false"/>
+                <w:b w:val="false"/>
+                <w:u w:val="none"/>
+                <w:sz w:val="22"/>
+                <w:szCs w:val="22"/>
+                <w:color w:val="000000"/>
+              </w:rPr>
+              <w:t xml:space="preserve">Indicates the levels for the spline terms – see supplementary appendix 2 for table of knot locations for each term.</w:t>
             </w:r>
           </w:p>
         </w:tc>

</xml_diff>